<commit_message>
Fix typographic dashes: replace ASCII -- with proper em/en dashes
- Number ranges (years, ages, pages): -- → – (en dash)
- Parenthetical interruptions: -- → — (em dash)
- Applied to both docx and pass4 markdown

Co-Authored-By: Claude Opus 4.6 <noreply@anthropic.com>
</commit_message>
<xml_diff>
--- a/manuscripts/paper2/manuscripts/paper2_ai_divide.docx
+++ b/manuscripts/paper2/manuscripts/paper2_ai_divide.docx
@@ -145,7 +145,7 @@
           <w:rFonts w:ascii="Times New Roman" w:hAnsi="Times New Roman"/>
           <w:sz w:val="24"/>
         </w:rPr>
-        <w:t>Public attitudes toward artificial intelligence (AI) are typically treated as a single spectrum from enthusiasm to anxiety, obscuring qualitative differences that reproduce social stratification. Drawing on digital divide theory, we propose a three-level AI divide framework and use latent class analysis on Pew Research Center data (N = 10,749; American Trends Panel Wave 132) to identify four attitude profiles: AI-Anxious (9%), AI-Uninformed (33%), AI-Advantaged (21%), and AI-Ambivalent (37%). These profiles replicate across a split-sample design. Structural equation modeling shows that socioeconomic status predicts class membership both directly and indirectly through AI awareness, and education effects vary by race/ethnicity (LRT p = .007), with stronger penalties for low education among Black respondents. Cross-wave validation (2022--2024) confirms structural stability. Unequal orientations toward AI constitute an emergent axis of digital inequality with implications for technology governance.</w:t>
+        <w:t>Public attitudes toward artificial intelligence (AI) are typically treated as a single spectrum from enthusiasm to anxiety, obscuring qualitative differences that reproduce social stratification. Drawing on digital divide theory, we propose a three-level AI divide framework and use latent class analysis on Pew Research Center data (N = 10,749; American Trends Panel Wave 132) to identify four attitude profiles: AI-Anxious (9%), AI-Uninformed (33%), AI-Advantaged (21%), and AI-Ambivalent (37%). These profiles replicate across a split-sample design. Structural equation modeling shows that socioeconomic status predicts class membership both directly and indirectly through AI awareness, and education effects vary by race/ethnicity (LRT p = .007), with stronger penalties for low education among Black respondents. Cross-wave validation (2022–2024) confirms structural stability. Unequal orientations toward AI constitute an emergent axis of digital inequality with implications for technology governance.</w:t>
       </w:r>
     </w:p>
     <w:p>
@@ -213,7 +213,7 @@
           <w:rFonts w:ascii="Times New Roman" w:hAnsi="Times New Roman"/>
           <w:sz w:val="24"/>
         </w:rPr>
-        <w:t>A growing body of research has documented broad contours of public opinion about AI. Cross-national surveys find that a majority of adults express some mix of enthusiasm and concern, with considerable variation by country, demographic group, and the specific AI application in question (Cave et al., 2019; Eurobarometer, 2017; Neudert et al., 2020). In the United States, the Pew Research Center (2023) reported that 52% of Americans feel more concerned than excited about AI, up from 38% the previous year. Education, income, gender, and age are consistently associated with AI attitudes (Zhang and Dafoe, 2019; Ipsos, 2023). Valuable as these descriptive findings are, they share a common limitation: they treat the population as varying along a single attitudinal dimension, differing only in degree. Little attention has been paid to the possibility that people relate to AI in qualitatively different ways -- that the structure of attitudes, not just their valence, varies across the population.</w:t>
+        <w:t>A growing body of research has documented broad contours of public opinion about AI. Cross-national surveys find that a majority of adults express some mix of enthusiasm and concern, with considerable variation by country, demographic group, and the specific AI application in question (Cave et al., 2019; Eurobarometer, 2017; Neudert et al., 2020). In the United States, the Pew Research Center (2023) reported that 52% of Americans feel more concerned than excited about AI, up from 38% the previous year. Education, income, gender, and age are consistently associated with AI attitudes (Zhang and Dafoe, 2019; Ipsos, 2023). Valuable as these descriptive findings are, they share a common limitation: they treat the population as varying along a single attitudinal dimension, differing only in degree. Little attention has been paid to the possibility that people relate to AI in qualitatively different ways — that the structure of attitudes, not just their valence, varies across the population.</w:t>
       </w:r>
     </w:p>
     <w:p>
@@ -241,7 +241,7 @@
           <w:rFonts w:ascii="Times New Roman" w:hAnsi="Times New Roman"/>
           <w:sz w:val="24"/>
         </w:rPr>
-        <w:t xml:space="preserve"> The distinction matters because qualitatively different relationships with a technology -- not merely different degrees of enthusiasm -- carry different implications for inequality. A person who has never heard of AI and expresses no opinion occupies a fundamentally different position from someone who is well-informed but deeply concerned, even if both register as "not excited" on a standard survey item. Similarly, someone who sees AI as uniformly beneficial across all domains differs from someone who distinguishes between health care applications they welcome and surveillance applications they reject, even though both may register as broadly positive.</w:t>
+        <w:t xml:space="preserve"> The distinction matters because qualitatively different relationships with a technology — not merely different degrees of enthusiasm — carry different implications for inequality. A person who has never heard of AI and expresses no opinion occupies a fundamentally different position from someone who is well-informed but deeply concerned, even if both register as "not excited" on a standard survey item. Similarly, someone who sees AI as uniformly beneficial across all domains differs from someone who distinguishes between health care applications they welcome and surveillance applications they reject, even though both may register as broadly positive.</w:t>
       </w:r>
     </w:p>
     <w:p>
@@ -267,7 +267,7 @@
           <w:rFonts w:ascii="Times New Roman" w:hAnsi="Times New Roman"/>
           <w:sz w:val="24"/>
         </w:rPr>
-        <w:t>Empirically, we use latent class analysis (LCA) on a large, nationally representative dataset -- the Pew Research Center American Trends Panel Wave 132 (August 2023; N = 10,749) -- to identify naturally occurring attitude profiles. We then examine how socioeconomic status, race/ethnicity, and AI awareness predict membership in these profiles, testing whether the social stratification patterns documented in prior digital divide research extend to AI orientations.</w:t>
+        <w:t>Empirically, we use latent class analysis (LCA) on a large, nationally representative dataset — the Pew Research Center American Trends Panel Wave 132 (August 2023; N = 10,749) — to identify naturally occurring attitude profiles. We then examine how socioeconomic status, race/ethnicity, and AI awareness predict membership in these profiles, testing whether the social stratification patterns documented in prior digital divide research extend to AI orientations.</w:t>
       </w:r>
     </w:p>
     <w:p>
@@ -336,7 +336,7 @@
           <w:rFonts w:ascii="Times New Roman" w:hAnsi="Times New Roman"/>
           <w:sz w:val="24"/>
         </w:rPr>
-        <w:t>Since its initial articulation in the 1990s, the concept of the digital divide has evolved through several distinct phases. Early formulations focused almost exclusively on physical access to computers and the internet -- a binary distinction between haves and have-nots (NTIA, 1999). As internet penetration increased, scholars recognized that access alone was insufficient; what people could do with technology mattered equally (Hargittai, 2002; DiMaggio et al., 2004). This insight gave rise to the second-level digital divide, centered on digital skills and literacy (van Dijk, 2005; Hargittai and Hinnant, 2008). A third-level divide has since been theorized around tangible outcomes -- the extent to which internet use translates into social, economic, and political benefits (Wei et al., 2011; Robinson et al., 2015; Ragnedda, 2018).</w:t>
+        <w:t>Since its initial articulation in the 1990s, the concept of the digital divide has evolved through several distinct phases. Early formulations focused almost exclusively on physical access to computers and the internet — a binary distinction between haves and have-nots (NTIA, 1999). As internet penetration increased, scholars recognized that access alone was insufficient; what people could do with technology mattered equally (Hargittai, 2002; DiMaggio et al., 2004). This insight gave rise to the second-level digital divide, centered on digital skills and literacy (van Dijk, 2005; Hargittai and Hinnant, 2008). A third-level divide has since been theorized around tangible outcomes — the extent to which internet use translates into social, economic, and political benefits (Wei et al., 2011; Robinson et al., 2015; Ragnedda, 2018).</w:t>
       </w:r>
     </w:p>
     <w:p>
@@ -349,7 +349,7 @@
           <w:rFonts w:ascii="Times New Roman" w:hAnsi="Times New Roman"/>
           <w:sz w:val="24"/>
         </w:rPr>
-        <w:t>Van Dijk's (2005, 2020) resources and appropriation model provides the most thorough theoretical integration of these levels. Personal and positional categorical inequalities (including education, income, age, race, and gender) shape the distribution of resources (material, mental, social, cultural), which in turn determine successive kinds of access: motivational access, material access, skills access, and usage access. These access types are sequential and cumulative -- a point worth underscoring. Individuals who lack motivational access, meaning awareness of and interest in a technology, never proceed to the stages where skills and beneficial use become possible.</w:t>
+        <w:t>Van Dijk's (2005, 2020) resources and appropriation model provides the most thorough theoretical integration of these levels. Personal and positional categorical inequalities (including education, income, age, race, and gender) shape the distribution of resources (material, mental, social, cultural), which in turn determine successive kinds of access: motivational access, material access, skills access, and usage access. These access types are sequential and cumulative — a point worth underscoring. Individuals who lack motivational access, meaning awareness of and interest in a technology, never proceed to the stages where skills and beneficial use become possible.</w:t>
       </w:r>
     </w:p>
     <w:p>
@@ -362,7 +362,7 @@
           <w:rFonts w:ascii="Times New Roman" w:hAnsi="Times New Roman"/>
           <w:sz w:val="24"/>
         </w:rPr>
-        <w:t>As AI has rapidly diffused into public life, we argue, the conditions for a new domain of digital inequality have emerged -- one that tracks this established framework but operates at the level of orientations rather than use. Unlike the internet in the early 2000s, AI presents a particular challenge for public engagement: many AI systems operate invisibly, most people do not directly choose to adopt or reject AI, and the consequences of AI are highly domain-specific. Public orientations toward AI are also shaped by what Jasanoff (2015) terms "sociotechnical imaginaries" -- collectively held visions of desirable futures achievable through technology. Media framing, platform experiences, and cultural narratives about AI all contribute to the "algorithmic imaginaries" (Bucher, 2017) through which people make sense of systems they rarely observe directly. These characteristics make AI attitudes an especially revealing site for studying how inequality shapes technology orientations: differential access to information about AI produces not just different opinions but radically different imaginative frames for understanding what AI is and does.</w:t>
+        <w:t>As AI has rapidly diffused into public life, we argue, the conditions for a new domain of digital inequality have emerged — one that tracks this established framework but operates at the level of orientations rather than use. Unlike the internet in the early 2000s, AI presents a particular challenge for public engagement: many AI systems operate invisibly, most people do not directly choose to adopt or reject AI, and the consequences of AI are highly domain-specific. Public orientations toward AI are also shaped by what Jasanoff (2015) terms "sociotechnical imaginaries" — collectively held visions of desirable futures achievable through technology. Media framing, platform experiences, and cultural narratives about AI all contribute to the "algorithmic imaginaries" (Bucher, 2017) through which people make sense of systems they rarely observe directly. These characteristics make AI attitudes an especially revealing site for studying how inequality shapes technology orientations: differential access to information about AI produces not just different opinions but radically different imaginative frames for understanding what AI is and does.</w:t>
       </w:r>
     </w:p>
     <w:p>
@@ -375,7 +375,7 @@
           <w:rFonts w:ascii="Times New Roman" w:hAnsi="Times New Roman"/>
           <w:sz w:val="24"/>
         </w:rPr>
-        <w:t>Prior research on AI attitudes has primarily employed variable-centered approaches -- regression models predicting a single attitude outcome from demographic predictors (Araujo et al., 2020; Zhang and Dafoe, 2019; Cave et al., 2019; Neudert et al., 2020). While establishing that education, age, gender, and technology familiarity predict attitudes, this work assumes that the same model applies to all respondents. A person-centered approach, by contrast, allows for the possibility that the population contains qualitatively distinct subgroups whose attitudes are organized differently. Latent class analysis provides a statistical framework for identifying such subgroups (Hagenaars and McCutcheon, 2002; Collins and Lanza, 2010). Although LCA has been widely used in health behavior, political science, and consumer research, its application to technology attitudes remains limited. A recent exception is Wang et al. (2025), who used LCA to identify AI competence profiles in the Netherlands and documented sociodemographic stratification in AI-related skills and knowledge. Our study extends this emerging line of person-centered inquiry in several ways: we focus on attitudes rather than competencies, use a considerably larger probability-based sample (N = 10,749 vs. ~1,600), incorporate a built-in split-sample replication, and test intersectional hypotheses about how education effects vary by race/ethnicity -- a dimension largely absent from European studies of the AI divide.</w:t>
+        <w:t>Prior research on AI attitudes has primarily employed variable-centered approaches — regression models predicting a single attitude outcome from demographic predictors (Araujo et al., 2020; Zhang and Dafoe, 2019; Cave et al., 2019; Neudert et al., 2020). While establishing that education, age, gender, and technology familiarity predict attitudes, this work assumes that the same model applies to all respondents. A person-centered approach, by contrast, allows for the possibility that the population contains qualitatively distinct subgroups whose attitudes are organized differently. Latent class analysis provides a statistical framework for identifying such subgroups (Hagenaars and McCutcheon, 2002; Collins and Lanza, 2010). Although LCA has been widely used in health behavior, political science, and consumer research, its application to technology attitudes remains limited. A recent exception is Wang et al. (2025), who used LCA to identify AI competence profiles in the Netherlands and documented sociodemographic stratification in AI-related skills and knowledge. Our study extends this emerging line of person-centered inquiry in several ways: we focus on attitudes rather than competencies, use a considerably larger probability-based sample (N = 10,749 vs. ~1,600), incorporate a built-in split-sample replication, and test intersectional hypotheses about how education effects vary by race/ethnicity — a dimension largely absent from European studies of the AI divide.</w:t>
       </w:r>
     </w:p>
     <w:p>
@@ -446,7 +446,7 @@
           <w:rFonts w:ascii="Times New Roman" w:hAnsi="Times New Roman"/>
           <w:sz w:val="24"/>
         </w:rPr>
-        <w:t xml:space="preserve"> Among those who are aware of AI, the sophistication and differentiation of attitudes varies. Some individuals hold views that distinguish between AI applications they consider beneficial and those they find concerning. Others maintain undifferentiated positions -- blanket enthusiasm or blanket anxiety -- that do not reflect the domain-specific nature of AI's impacts. This echoes the distinction Hargittai and Hinnant (2008) drew between mere internet access and the quality of online engagement. We conceptualize attitude complexity not as a normative judgment about which views are "correct" but as an empirical description of how differentiated people's orientations are across AI domains.</w:t>
+        <w:t xml:space="preserve"> Among those who are aware of AI, the sophistication and differentiation of attitudes varies. Some individuals hold views that distinguish between AI applications they consider beneficial and those they find concerning. Others maintain undifferentiated positions — blanket enthusiasm or blanket anxiety — that do not reflect the domain-specific nature of AI's impacts. This echoes the distinction Hargittai and Hinnant (2008) drew between mere internet access and the quality of online engagement. We conceptualize attitude complexity not as a normative judgment about which views are "correct" but as an empirical description of how differentiated people's orientations are across AI domains.</w:t>
       </w:r>
     </w:p>
     <w:p>
@@ -468,7 +468,7 @@
           <w:b w:val="0"/>
           <w:sz w:val="24"/>
         </w:rPr>
-        <w:t>At the most concrete level, people differ in whether they perceive AI as helping or hurting in specific life domains -- healthcare, criminal justice, personal privacy, employment. These perceived outcomes shape willingness to interact with AI systems (Araujo et al., 2020), support for regulatory frameworks (Zhang and Dafoe, 2019), and capacity to advocate for one's interests in AI-mediated processes. This maps onto what Robinson et al. (2015) and Ragnedda and Muschert (2013) termed the third-level digital divide, where differential engagement patterns produce differential benefits.</w:t>
+        <w:t>At the most concrete level, people differ in whether they perceive AI as helping or hurting in specific life domains — healthcare, criminal justice, personal privacy, employment. These perceived outcomes shape willingness to interact with AI systems (Araujo et al., 2020), support for regulatory frameworks (Zhang and Dafoe, 2019), and capacity to advocate for one's interests in AI-mediated processes. This maps onto what Robinson et al. (2015) and Ragnedda and Muschert (2013) termed the third-level digital divide, where differential engagement patterns produce differential benefits.</w:t>
       </w:r>
     </w:p>
     <w:p>
@@ -572,7 +572,7 @@
           <w:b w:val="0"/>
           <w:sz w:val="24"/>
         </w:rPr>
-        <w:t>AI awareness mediates the SES-to-class relationship. Because awareness (Level 1) is the gateway to higher-level orientations and is itself socially stratified, a large portion of the SES effect should operate through this pathway -- as knowledge mediation does in health communication (Viswanath and Bond, 2007).</w:t>
+        <w:t>AI awareness mediates the SES-to-class relationship. Because awareness (Level 1) is the gateway to higher-level orientations and is itself socially stratified, a large portion of the SES effect should operate through this pathway — as knowledge mediation does in health communication (Viswanath and Bond, 2007).</w:t>
       </w:r>
     </w:p>
     <w:p>
@@ -586,7 +586,7 @@
           <w:b/>
           <w:sz w:val="24"/>
         </w:rPr>
-        <w:t>We further expect the effect of education on class membership to vary by race/ethnicity (H4: Intersectional variation). Different racialized experiences with technology -- including algorithmic discrimination, surveillance, and differential access to tech-sector employment (Robinson et al., 2015; Ragnedda and Muschert, 2013) -- moderate how education translates into AI orientations.</w:t>
+        <w:t>We further expect the effect of education on class membership to vary by race/ethnicity (H4: Intersectional variation). Different racialized experiences with technology — including algorithmic discrimination, surveillance, and differential access to tech-sector employment (Robinson et al., 2015; Ragnedda and Muschert, 2013) — moderate how education translates into AI orientations.</w:t>
       </w:r>
       <w:r>
         <w:rPr>
@@ -657,7 +657,7 @@
           <w:rFonts w:ascii="Times New Roman" w:hAnsi="Times New Roman"/>
           <w:sz w:val="24"/>
         </w:rPr>
-        <w:t>We analyze data from the Pew Research Center's American Trends Panel (ATP), a probability-based online panel recruited through national random-digit-dial and address-based sampling. Our primary data come from Wave 132 (fielded August 7--27, 2023), which surveyed N = 10,749 U.S. adults about their attitudes toward artificial intelligence. The survey employed a split-sample design: respondents were randomly assigned to Form A (n = 5,368) or Form B (n = 5,317), with each form containing different AI domain items alongside shared items on general AI attitudes and awareness.</w:t>
+        <w:t>We analyze data from the Pew Research Center's American Trends Panel (ATP), a probability-based online panel recruited through national random-digit-dial and address-based sampling. Our primary data come from Wave 132 (fielded August 7–27, 2023), which surveyed N = 10,749 U.S. adults about their attitudes toward artificial intelligence. The survey employed a split-sample design: respondents were randomly assigned to Form A (n = 5,368) or Form B (n = 5,317), with each form containing different AI domain items alongside shared items on general AI attitudes and awareness.</w:t>
       </w:r>
     </w:p>
     <w:p>
@@ -670,7 +670,7 @@
           <w:rFonts w:ascii="Times New Roman" w:hAnsi="Times New Roman"/>
           <w:sz w:val="24"/>
         </w:rPr>
-        <w:t>For cross-wave validation, we draw on Wave 119 (December 2022; N = 10,906) and Wave 152 (August 2024; N = 5,363), both of which included the same general AI attitude and awareness items. All analyses use Pew-provided survey weights to adjust for nonresponse and ensure national representativeness. The weighted sample reflects the U.S. adult population in terms of gender (50.5% female, 48.2% male), age (18.7% ages 18--29, 33.9% ages 30--49, 25.2% ages 50--64, 22.2% ages 65+), race/ethnicity (62.6% White non-Hispanic, 15.5% Hispanic, 11.5% Black non-Hispanic, 6.0% Asian non-Hispanic), and education (35.8% college graduate or higher, 30.6% some college, 33.5% high school or less).</w:t>
+        <w:t>For cross-wave validation, we draw on Wave 119 (December 2022; N = 10,906) and Wave 152 (August 2024; N = 5,363), both of which included the same general AI attitude and awareness items. All analyses use Pew-provided survey weights to adjust for nonresponse and ensure national representativeness. The weighted sample reflects the U.S. adult population in terms of gender (50.5% female, 48.2% male), age (18.7% ages 18–29, 33.9% ages 30–49, 25.2% ages 50–64, 22.2% ages 65+), race/ethnicity (62.6% White non-Hispanic, 15.5% Hispanic, 11.5% Black non-Hispanic, 6.0% Asian non-Hispanic), and education (35.8% college graduate or higher, 30.6% some college, 33.5% high school or less).</w:t>
       </w:r>
     </w:p>
     <w:p>
@@ -790,7 +790,7 @@
           <w:rFonts w:ascii="Times New Roman" w:hAnsi="Times New Roman"/>
           <w:sz w:val="24"/>
         </w:rPr>
-        <w:t xml:space="preserve"> Education was measured in three categories: high school graduate or less (33.5%), some college (30.6%), and college graduate or higher (35.8%; reference category). Household income was coded as lower (29.4%), middle (50.5%; reference), or upper (20.1%), based on Pew's income tier classification. Race/ethnicity was measured as White non-Hispanic (reference), Black non-Hispanic, Hispanic, Asian non-Hispanic, and other. Controls included age (18--29, 30--49 [reference], 50--64, 65+), gender (male [reference], female, other), and party identification (Democrat/Lean Democrat [reference], Republican/Lean Republican).</w:t>
+        <w:t xml:space="preserve"> Education was measured in three categories: high school graduate or less (33.5%), some college (30.6%), and college graduate or higher (35.8%; reference category). Household income was coded as lower (29.4%), middle (50.5%; reference), or upper (20.1%), based on Pew's income tier classification. Race/ethnicity was measured as White non-Hispanic (reference), Black non-Hispanic, Hispanic, Asian non-Hispanic, and other. Controls included age (18–29, 30–49 [reference], 50–64, 65+), gender (male [reference], female, other), and party identification (Democrat/Lean Democrat [reference], Republican/Lean Republican).</w:t>
       </w:r>
     </w:p>
     <w:p>
@@ -839,7 +839,7 @@
           <w:rFonts w:ascii="Times New Roman" w:hAnsi="Times New Roman"/>
           <w:sz w:val="24"/>
         </w:rPr>
-        <w:t xml:space="preserve"> We estimated LCA models with 2 through 7 classes separately for Form A and Form B using the poLCA package in R (Linzer and Lewis, 2011). Each model was estimated with 20 random starting values to guard against local maxima, with a maximum of 3,000 EM iterations. Model selection followed a multi-criteria approach: we selected the model with the lowest Bayesian Information Criterion (BIC) among models satisfying two substantive constraints -- entropy above 0.6 (indicating adequate class separation) and a minimum class size exceeding 5% of the sample (ensuring interpretability). This approach balances statistical fit with practical considerations (Nylund et al., 2007). Separate estimation on each form provides a built-in replication check: if similar profile types emerge from different domain items, this supports the robustness of the typology.</w:t>
+        <w:t xml:space="preserve"> We estimated LCA models with 2 through 7 classes separately for Form A and Form B using the poLCA package in R (Linzer and Lewis, 2011). Each model was estimated with 20 random starting values to guard against local maxima, with a maximum of 3,000 EM iterations. Model selection followed a multi-criteria approach: we selected the model with the lowest Bayesian Information Criterion (BIC) among models satisfying two substantive constraints — entropy above 0.6 (indicating adequate class separation) and a minimum class size exceeding 5% of the sample (ensuring interpretability). This approach balances statistical fit with practical considerations (Nylund et al., 2007). Separate estimation on each form provides a built-in replication check: if similar profile types emerge from different domain items, this supports the robustness of the typology.</w:t>
       </w:r>
     </w:p>
     <w:p>
@@ -2271,7 +2271,7 @@
           <w:rFonts w:ascii="Times New Roman" w:hAnsi="Times New Roman"/>
           <w:sz w:val="24"/>
         </w:rPr>
-        <w:t xml:space="preserve"> The smallest class stands out for its near-uniform negativity. Ninety percent expressed concern about AI (only 3% excitement), and domain perceptions were overwhelmingly pessimistic: the probability of seeing no harm ranged from just 3% (customer service) to 14% (accurate information). Yet this is not an uninformed class -- 36% reported high AI awareness. The AI-Anxious profile captures individuals who know enough about AI to be genuinely alarmed.</w:t>
+        <w:t xml:space="preserve"> The smallest class stands out for its near-uniform negativity. Ninety percent expressed concern about AI (only 3% excitement), and domain perceptions were overwhelmingly pessimistic: the probability of seeing no harm ranged from just 3% (customer service) to 14% (accurate information). Yet this is not an uninformed class — 36% reported high AI awareness. The AI-Anxious profile captures individuals who know enough about AI to be genuinely alarmed.</w:t>
       </w:r>
     </w:p>
     <w:p>
@@ -2292,7 +2292,7 @@
           <w:rFonts w:ascii="Times New Roman" w:hAnsi="Times New Roman"/>
           <w:sz w:val="24"/>
         </w:rPr>
-        <w:t xml:space="preserve"> What defines this largest class is not what its members think about AI but what they do not know. Essentially none reported high awareness (probability effectively zero), yet their domain perceptions were almost uniformly benign -- 99% saw no harm from AI in health care, accurate information, or vehicle safety. This pattern suggests what we term "default non-concern": an absence of opinion rather than a considered judgment. That roughly 40% of this class had a high school education or less signals the socioeconomic roots of this informational exclusion.</w:t>
+        <w:t xml:space="preserve"> What defines this largest class is not what its members think about AI but what they do not know. Essentially none reported high awareness (probability effectively zero), yet their domain perceptions were almost uniformly benign — 99% saw no harm from AI in health care, accurate information, or vehicle safety. This pattern suggests what we term "default non-concern": an absence of opinion rather than a considered judgment. That roughly 40% of this class had a high school education or less signals the socioeconomic roots of this informational exclusion.</w:t>
       </w:r>
     </w:p>
     <w:p>
@@ -2313,7 +2313,7 @@
           <w:rFonts w:ascii="Times New Roman" w:hAnsi="Times New Roman"/>
           <w:sz w:val="24"/>
         </w:rPr>
-        <w:t xml:space="preserve"> High awareness (85%) meets broad optimism in this class. Members expressed the highest excitement of any profile (25%) and saw little harm across all domains (91--100%). Nearly half (47%) held a college degree. The Advantaged profile represents the population segment best positioned to engage with and benefit from AI-mediated systems.</w:t>
+        <w:t xml:space="preserve"> High awareness (85%) meets broad optimism in this class. Members expressed the highest excitement of any profile (25%) and saw little harm across all domains (91–100%). Nearly half (47%) held a college degree. The Advantaged profile represents the population segment best positioned to engage with and benefit from AI-mediated systems.</w:t>
       </w:r>
     </w:p>
     <w:p>
@@ -3806,7 +3806,7 @@
           <w:b w:val="0"/>
           <w:sz w:val="24"/>
         </w:rPr>
-        <w:t>AI awareness dominated the model (Table 4). Each unit increase on the three-point awareness scale shifted respondents sharply toward the Advantaged class (AME = +1.67, p &lt; .001) and away from all three alternatives, with the largest countervailing effect on Ambivalent membership (AME = -0.97, p &lt; .001). How large is this effect? Roughly 36 times larger than the next strongest predictor -- a magnitude confirming the centrality of awareness in structuring AI orientations.</w:t>
+        <w:t>AI awareness dominated the model (Table 4). Each unit increase on the three-point awareness scale shifted respondents sharply toward the Advantaged class (AME = +1.67, p &lt; .001) and away from all three alternatives, with the largest countervailing effect on Ambivalent membership (AME = -0.97, p &lt; .001). How large is this effect? Roughly 36 times larger than the next strongest predictor — a magnitude confirming the centrality of awareness in structuring AI orientations.</w:t>
       </w:r>
     </w:p>
     <w:p>
@@ -5912,7 +5912,7 @@
           <w:rFonts w:ascii="Times New Roman" w:hAnsi="Times New Roman"/>
           <w:sz w:val="24"/>
         </w:rPr>
-        <w:t>Multi-group analysis revealed important differences in magnitude (Table 6). Among Black non-Hispanic respondents, having a high school education or less was associated with a 1.10 log-odds increase in Anxious class membership relative to the reference class (p = .028) -- nearly three times the 0.39 log-odds increase observed among White non-Hispanic respondents (p = .022). Low education, in other words, carries a far heavier penalty for AI anxiety among Black than among White respondents.</w:t>
+        <w:t>Multi-group analysis revealed important differences in magnitude (Table 6). Among Black non-Hispanic respondents, having a high school education or less was associated with a 1.10 log-odds increase in Anxious class membership relative to the reference class (p = .028) — nearly three times the 0.39 log-odds increase observed among White non-Hispanic respondents (p = .022). Low education, in other words, carries a far heavier penalty for AI anxiety among Black than among White respondents.</w:t>
       </w:r>
     </w:p>
     <w:p>
@@ -5938,7 +5938,7 @@
           <w:rFonts w:ascii="Times New Roman" w:hAnsi="Times New Roman"/>
           <w:sz w:val="24"/>
         </w:rPr>
-        <w:t>These intersectional patterns support H4 and align with broader digital divide research documenting that the "returns" to education in technology engagement are not uniform across social positions (Robinson et al., 2015; Ragnedda and Muschert, 2013). Structural factors -- including differential exposure to AI in occupational settings, varying trust in technology institutions, and racially differentiated experiences with algorithmic systems -- contribute to these divergent education gradients.</w:t>
+        <w:t>These intersectional patterns support H4 and align with broader digital divide research documenting that the "returns" to education in technology engagement are not uniform across social positions (Robinson et al., 2015; Ragnedda and Muschert, 2013). Structural factors — including differential exposure to AI in occupational settings, varying trust in technology institutions, and racially differentiated experiences with algorithmic systems — contribute to these divergent education gradients.</w:t>
       </w:r>
     </w:p>
     <w:p>
@@ -7272,7 +7272,7 @@
           <w:rFonts w:ascii="Times New Roman" w:hAnsi="Times New Roman"/>
           <w:sz w:val="24"/>
         </w:rPr>
-        <w:t>A person who has never heard of AI and defaults to non-concern (Uninformed) occupies a categorically different position from one who is highly informed and sees broad benefits (Advantaged), even though both might be coded as "not concerned" on a standard survey item. The four profiles challenge the common practice of reporting AI attitudes as a population average or a simple favorable/unfavorable split. That this four-class structure replicated across independent split samples -- using different domain items but producing profile distances as low as 0.07 on shared indicators -- points to genuine population types (Savage et al., 2013) rather than artifacts of particular question wordings.</w:t>
+        <w:t>A person who has never heard of AI and defaults to non-concern (Uninformed) occupies a categorically different position from one who is highly informed and sees broad benefits (Advantaged), even though both might be coded as "not concerned" on a standard survey item. The four profiles challenge the common practice of reporting AI attitudes as a population average or a simple favorable/unfavorable split. That this four-class structure replicated across independent split samples — using different domain items but producing profile distances as low as 0.07 on shared indicators — points to genuine population types (Savage et al., 2013) rather than artifacts of particular question wordings.</w:t>
       </w:r>
     </w:p>
     <w:p>
@@ -7313,7 +7313,7 @@
           <w:rFonts w:ascii="Times New Roman" w:hAnsi="Times New Roman"/>
           <w:sz w:val="24"/>
         </w:rPr>
-        <w:t>But the framework's deeper payoff lies in distinguishing between the Uninformed and Ambivalent classes -- a distinction that a standard favorable/unfavorable survey measure would miss entirely. Both classes express low excitement about AI. Yet the Uninformed (essentially zero high awareness, 93--99% seeing no harm) represent default non-concern born of ignorance, while the Ambivalent (moderate awareness, harm perceptions ranging from 46% to 80% across domains) represent genuine if critical engagement. That the former are heavily lower-SES (40% high school or less) and the latter more educated (38% college graduate) demonstrates how SES shapes not just the direction but the sophistication of technology attitudes. Not all divides look the same. The Ambivalent class's capacity to discriminate between domains where AI seems benign (health care, vehicle safety) and domains where it seems threatening (customer service, accurate information) exemplifies precisely the attitude complexity our framework predicts -- a capacity that the Uninformed and Anxious classes lack.</w:t>
+        <w:t>But the framework's deeper payoff lies in distinguishing between the Uninformed and Ambivalent classes — a distinction that a standard favorable/unfavorable survey measure would miss entirely. Both classes express low excitement about AI. Yet the Uninformed (essentially zero high awareness, 93–99% seeing no harm) represent default non-concern born of ignorance, while the Ambivalent (moderate awareness, harm perceptions ranging from 46% to 80% across domains) represent genuine if critical engagement. That the former are heavily lower-SES (40% high school or less) and the latter more educated (38% college graduate) demonstrates how SES shapes not just the direction but the sophistication of technology attitudes. Not all divides look the same. The Ambivalent class's capacity to discriminate between domains where AI seems benign (health care, vehicle safety) and domains where it seems threatening (customer service, accurate information) exemplifies precisely the attitude complexity our framework predicts — a capacity that the Uninformed and Anxious classes lack.</w:t>
       </w:r>
     </w:p>
     <w:p>
@@ -7341,7 +7341,7 @@
           <w:rFonts w:ascii="Times New Roman" w:hAnsi="Times New Roman"/>
           <w:sz w:val="24"/>
         </w:rPr>
-        <w:t>The mediation analysis provides the most direct evidence for the sequential structure theorized in our framework. Education's effect on class membership operates in large part through awareness: the indirect effect of high school education on Advantaged membership through awareness (beta = -0.103) is larger than most direct effects in the model. Awareness functions as a gateway -- a necessary precondition for the kind of informed engagement that characterizes the Advantaged and Ambivalent profiles.</w:t>
+        <w:t>The mediation analysis provides the most direct evidence for the sequential structure theorized in our framework. Education's effect on class membership operates in large part through awareness: the indirect effect of high school education on Advantaged membership through awareness (beta = -0.103) is larger than most direct effects in the model. Awareness functions as a gateway — a necessary precondition for the kind of informed engagement that characterizes the Advantaged and Ambivalent profiles.</w:t>
       </w:r>
     </w:p>
     <w:p>
@@ -7354,7 +7354,7 @@
           <w:rFonts w:ascii="Times New Roman" w:hAnsi="Times New Roman"/>
           <w:sz w:val="24"/>
         </w:rPr>
-        <w:t>What follows for practice? If awareness is a primary pathway through which SES shapes AI attitudes, then interventions targeting AI literacy can partially disrupt how inequality reproduces itself in this domain. Unlike education or income, which resist short-term policy change, awareness is responsive to communication strategies, media coverage, and public engagement initiatives. Such efforts, if they reach lower-SES populations, could shift individuals from the Uninformed toward the Ambivalent or even Advantaged profiles -- not by making them more enthusiastic about AI, but by enabling informed engagement.</w:t>
+        <w:t>What follows for practice? If awareness is a primary pathway through which SES shapes AI attitudes, then interventions targeting AI literacy can partially disrupt how inequality reproduces itself in this domain. Unlike education or income, which resist short-term policy change, awareness is responsive to communication strategies, media coverage, and public engagement initiatives. Such efforts, if they reach lower-SES populations, could shift individuals from the Uninformed toward the Ambivalent or even Advantaged profiles — not by making them more enthusiastic about AI, but by enabling informed engagement.</w:t>
       </w:r>
     </w:p>
     <w:p>
@@ -7382,7 +7382,7 @@
           <w:rFonts w:ascii="Times New Roman" w:hAnsi="Times New Roman"/>
           <w:sz w:val="24"/>
         </w:rPr>
-        <w:t>Any simple story about SES and AI attitudes is complicated by the significant interaction between education and race/ethnicity. That low education carries a nearly threefold penalty for Anxious membership among Black respondents compared to White respondents (1.10 vs. 0.39 log-odds) demands close scrutiny. Black Americans with lower education are more exposed to AI systems in punitive contexts -- criminal justice algorithms, welfare eligibility systems, hiring screens -- that promote anxiety about AI (Noble, 2018; Benjamin, 2019; Eubanks, 2018). Lower institutional trust among Black Americans, documented in health and technology domains (Boulware et al., 2003), plausibly amplifies the effect of low education on technology anxiety. The historical exclusion of Black communities from technology development and governance adds a further layer, creating a context where lower education more strongly predicts feeling threatened by technologies perceived as imposed rather than chosen (Benjamin, 2019).</w:t>
+        <w:t>Any simple story about SES and AI attitudes is complicated by the significant interaction between education and race/ethnicity. That low education carries a nearly threefold penalty for Anxious membership among Black respondents compared to White respondents (1.10 vs. 0.39 log-odds) demands close scrutiny. Black Americans with lower education are more exposed to AI systems in punitive contexts — criminal justice algorithms, welfare eligibility systems, hiring screens — that promote anxiety about AI (Noble, 2018; Benjamin, 2019; Eubanks, 2018). Lower institutional trust among Black Americans, documented in health and technology domains (Boulware et al., 2003), plausibly amplifies the effect of low education on technology anxiety. The historical exclusion of Black communities from technology development and governance adds a further layer, creating a context where lower education more strongly predicts feeling threatened by technologies perceived as imposed rather than chosen (Benjamin, 2019).</w:t>
       </w:r>
     </w:p>
     <w:p>
@@ -7423,7 +7423,7 @@
           <w:rFonts w:ascii="Times New Roman" w:hAnsi="Times New Roman"/>
           <w:sz w:val="24"/>
         </w:rPr>
-        <w:t xml:space="preserve">The cross-wave analysis reveals a tension between structural stability and distributional change. The basic divide between a more engaged class and a more moderate class persists across all three waves (2022--2024), and the education gradient within the engaged class remains consistent. Yet the </w:t>
+        <w:t xml:space="preserve">The cross-wave analysis reveals a tension between structural stability and distributional change. The basic divide between a more engaged class and a more moderate class persists across all three waves (2022–2024), and the education gradient within the engaged class remains consistent. Yet the </w:t>
       </w:r>
       <w:r>
         <w:rPr>
@@ -7438,7 +7438,7 @@
           <w:rFonts w:ascii="Times New Roman" w:hAnsi="Times New Roman"/>
           <w:sz w:val="24"/>
         </w:rPr>
-        <w:t xml:space="preserve"> shifts -- from optimism (December 2022, before widespread ChatGPT awareness) to skepticism (August 2023 onward). This decoupling of structural stability from attitudinal content carries an important implication: the AI divide is fundamentally about differential </w:t>
+        <w:t xml:space="preserve"> shifts — from optimism (December 2022, before widespread ChatGPT awareness) to skepticism (August 2023 onward). This decoupling of structural stability from attitudinal content carries an important implication: the AI divide is fundamentally about differential </w:t>
       </w:r>
       <w:r>
         <w:rPr>
@@ -7481,7 +7481,7 @@
           <w:rFonts w:ascii="Times New Roman" w:hAnsi="Times New Roman"/>
           <w:sz w:val="24"/>
         </w:rPr>
-        <w:t>The most urgent question our findings raise is a causal one: do changes in AI awareness precede attitude shifts, or is the relationship more reciprocal? Longitudinal panel data tracking the same individuals as generative AI tools rapidly diffused (2022--2024) would allow researchers to observe profile transitions and test the sequential structure our mediation model assumes. Complementary qualitative work could illuminate what "uninformed" means in practice -- whether these individuals are genuinely unaware of AI or encounter algorithmic systems without recognizing them as such, and whether the Anxious class responds to specific negative experiences or to broader narratives of technology risk. Cross-national comparison would reveal whether the four-profile structure is specific to the American context or generalizes to societies with different AI governance regimes and media environments (Helsper, 2012). Finally, linking attitudinal profiles to behavioral outcomes -- adoption rates, service avoidance, passive acceptance of AI-mediated decisions -- would strengthen the practical relevance of the typology and test whether the AI divide has material consequences beyond the attitudinal domain.</w:t>
+        <w:t>The most urgent question our findings raise is a causal one: do changes in AI awareness precede attitude shifts, or is the relationship more reciprocal? Longitudinal panel data tracking the same individuals as generative AI tools rapidly diffused (2022–2024) would allow researchers to observe profile transitions and test the sequential structure our mediation model assumes. Complementary qualitative work could illuminate what "uninformed" means in practice — whether these individuals are genuinely unaware of AI or encounter algorithmic systems without recognizing them as such, and whether the Anxious class responds to specific negative experiences or to broader narratives of technology risk. Cross-national comparison would reveal whether the four-profile structure is specific to the American context or generalizes to societies with different AI governance regimes and media environments (Helsper, 2012). Finally, linking attitudinal profiles to behavioral outcomes — adoption rates, service avoidance, passive acceptance of AI-mediated decisions — would strengthen the practical relevance of the typology and test whether the AI divide has material consequences beyond the attitudinal domain.</w:t>
       </w:r>
     </w:p>
     <w:p>
@@ -7509,7 +7509,7 @@
           <w:rFonts w:ascii="Times New Roman" w:hAnsi="Times New Roman"/>
           <w:sz w:val="24"/>
         </w:rPr>
-        <w:t>Several limitations should be acknowledged. Modal class assignments in the structural models introduce classification error that may attenuate estimates; while three-step approaches partially address this concern (Vermunt, 2010), future work could implement bias-adjusted methods. Because the primary analysis is cross-sectional, causal inference about the SES-to-awareness-to-class pathway remains out of reach, and longitudinal panel data would strengthen the mediation claims. The Pew ATP, while nationally representative, is an online panel, which may underrepresent individuals with the lowest levels of digital engagement -- precisely those most likely to be in the Uninformed class. Cross-wave validation was limited to two indicators, producing a coarser classification than the primary six-indicator models. AI awareness serves a dual role in our analysis -- as an LCA indicator that helps define the latent classes and as a predictor in the structural models. This partial circularity likely inflates the magnitude of awareness effects in the multinomial models, and the dominance of awareness as a predictor (AME = +1.67 for Advantaged membership) should be interpreted with this caveat in mind. Finally, the moderate entropy values in our LCA models (0.643--0.659) indicate that some respondents are not crisply classified, though these values are within acceptable ranges for applied LCA (Clark and Muthen, 2009).</w:t>
+        <w:t>Several limitations should be acknowledged. Modal class assignments in the structural models introduce classification error that may attenuate estimates; while three-step approaches partially address this concern (Vermunt, 2010), future work could implement bias-adjusted methods. Because the primary analysis is cross-sectional, causal inference about the SES-to-awareness-to-class pathway remains out of reach, and longitudinal panel data would strengthen the mediation claims. The Pew ATP, while nationally representative, is an online panel, which may underrepresent individuals with the lowest levels of digital engagement — precisely those most likely to be in the Uninformed class. Cross-wave validation was limited to two indicators, producing a coarser classification than the primary six-indicator models. AI awareness serves a dual role in our analysis — as an LCA indicator that helps define the latent classes and as a predictor in the structural models. This partial circularity likely inflates the magnitude of awareness effects in the multinomial models, and the dominance of awareness as a predictor (AME = +1.67 for Advantaged membership) should be interpreted with this caveat in mind. Finally, the moderate entropy values in our LCA models (0.643–0.659) indicate that some respondents are not crisply classified, though these values are within acceptable ranges for applied LCA (Clark and Muthen, 2009).</w:t>
       </w:r>
     </w:p>
     <w:p>
@@ -7550,7 +7550,7 @@
           <w:rFonts w:ascii="Times New Roman" w:hAnsi="Times New Roman"/>
           <w:sz w:val="24"/>
         </w:rPr>
-        <w:t>The awareness-mediation finding points to the potential for AI literacy initiatives to partially reduce the AI divide, but two caveats are essential. First, the intersectional results caution that one-size-fits-all approaches are insufficient; the different education gradients by race/ethnicity imply that AI literacy programs should be sensitive to community-specific concerns -- addressing algorithmic bias and surveillance for Black communities, leveraging bilingual digital engagement for Hispanic communities. Second, framing the Uninformed class purely as an information deficit risks reproducing the "deficit model" critiqued in public understanding of science research (Wynne, 1992). The one-third of Americans who lack AI awareness may not simply be missing information; their disengagement may reflect rational responses to structural exclusion from technology development, a lack of perceived relevance rooted in material circumstances, or distrust of institutions that promote technological change (Couldry and Mejias, 2019). Effective AI engagement strategies must therefore address structural conditions alongside informational ones.</w:t>
+        <w:t>The awareness-mediation finding points to the potential for AI literacy initiatives to partially reduce the AI divide, but two caveats are essential. First, the intersectional results caution that one-size-fits-all approaches are insufficient; the different education gradients by race/ethnicity imply that AI literacy programs should be sensitive to community-specific concerns — addressing algorithmic bias and surveillance for Black communities, leveraging bilingual digital engagement for Hispanic communities. Second, framing the Uninformed class purely as an information deficit risks reproducing the "deficit model" critiqued in public understanding of science research (Wynne, 1992). The one-third of Americans who lack AI awareness may not simply be missing information; their disengagement may reflect rational responses to structural exclusion from technology development, a lack of perceived relevance rooted in material circumstances, or distrust of institutions that promote technological change (Couldry and Mejias, 2019). Effective AI engagement strategies must therefore address structural conditions alongside informational ones.</w:t>
       </w:r>
     </w:p>
     <w:p>
@@ -7591,7 +7591,7 @@
           <w:rFonts w:ascii="Times New Roman" w:hAnsi="Times New Roman"/>
           <w:sz w:val="24"/>
         </w:rPr>
-        <w:t xml:space="preserve">This study introduced a three-level AI divide framework and documented four distinct orientations toward artificial intelligence in the American public. The AI-Anxious, AI-Uninformed, AI-Advantaged, and AI-Ambivalent profiles capture qualitative differences in how people relate to AI -- differences that are systematically structured by socioeconomic status, mediated by awareness, and moderated by race/ethnicity. These findings extend the digital divide framework from technology access and use into the domain of technology attitudes, arguing that how people </w:t>
+        <w:t xml:space="preserve">This study introduced a three-level AI divide framework and documented four distinct orientations toward artificial intelligence in the American public. The AI-Anxious, AI-Uninformed, AI-Advantaged, and AI-Ambivalent profiles capture qualitative differences in how people relate to AI — differences that are systematically structured by socioeconomic status, mediated by awareness, and moderated by race/ethnicity. These findings extend the digital divide framework from technology access and use into the domain of technology attitudes, arguing that how people </w:t>
       </w:r>
       <w:r>
         <w:rPr>
@@ -7634,7 +7634,7 @@
           <w:rFonts w:ascii="Times New Roman" w:hAnsi="Times New Roman"/>
           <w:sz w:val="24"/>
         </w:rPr>
-        <w:t>The AI divide matters because it shapes who participates in the governance of a technology that will increasingly affect everyone. If the most informed, most engaged orientations toward AI are concentrated among higher-SES, predominantly White and Asian populations, then the voices shaping AI policy risk reflecting a narrow slice of the public. Our findings point to awareness -- not enthusiasm, not access, but basic knowledge of AI's existence and relevance -- as the critical first step. Bridging the awareness divide will not eliminate disagreement about AI, nor should it. But it can ensure that all segments of the public have the foundation needed to participate in what is arguably the most important technology debate of the coming decades.</w:t>
+        <w:t>The AI divide matters because it shapes who participates in the governance of a technology that will increasingly affect everyone. If the most informed, most engaged orientations toward AI are concentrated among higher-SES, predominantly White and Asian populations, then the voices shaping AI policy risk reflecting a narrow slice of the public. Our findings point to awareness — not enthusiasm, not access, but basic knowledge of AI's existence and relevance — as the critical first step. Bridging the awareness divide will not eliminate disagreement about AI, nor should it. But it can ensure that all segments of the public have the foundation needed to participate in what is arguably the most important technology debate of the coming decades.</w:t>
       </w:r>
     </w:p>
     <w:p>
@@ -7682,7 +7682,7 @@
           <w:rFonts w:ascii="Times New Roman" w:hAnsi="Times New Roman"/>
           <w:sz w:val="24"/>
         </w:rPr>
-        <w:t xml:space="preserve"> 35(3): 611--623.</w:t>
+        <w:t xml:space="preserve"> 35(3): 611–623.</w:t>
       </w:r>
     </w:p>
     <w:p>
@@ -7710,7 +7710,7 @@
           <w:rFonts w:ascii="Times New Roman" w:hAnsi="Times New Roman"/>
           <w:sz w:val="24"/>
         </w:rPr>
-        <w:t xml:space="preserve"> 111(9): 1--32.</w:t>
+        <w:t xml:space="preserve"> 111(9): 1–32.</w:t>
       </w:r>
     </w:p>
     <w:p>
@@ -7738,7 +7738,7 @@
           <w:rFonts w:ascii="Times New Roman" w:hAnsi="Times New Roman"/>
           <w:sz w:val="24"/>
         </w:rPr>
-        <w:t xml:space="preserve"> 21(3): 329--341.</w:t>
+        <w:t xml:space="preserve"> 21(3): 329–341.</w:t>
       </w:r>
     </w:p>
     <w:p>
@@ -7794,7 +7794,7 @@
           <w:rFonts w:ascii="Times New Roman" w:hAnsi="Times New Roman"/>
           <w:sz w:val="24"/>
         </w:rPr>
-        <w:t xml:space="preserve"> 118(4): 358--365.</w:t>
+        <w:t xml:space="preserve"> 118(4): 358–365.</w:t>
       </w:r>
     </w:p>
     <w:p>
@@ -7822,7 +7822,7 @@
           <w:rFonts w:ascii="Times New Roman" w:hAnsi="Times New Roman"/>
           <w:sz w:val="24"/>
         </w:rPr>
-        <w:t xml:space="preserve"> 18(5): 546--558.</w:t>
+        <w:t xml:space="preserve"> 18(5): 546–558.</w:t>
       </w:r>
     </w:p>
     <w:p>
@@ -7850,7 +7850,7 @@
           <w:rFonts w:ascii="Times New Roman" w:hAnsi="Times New Roman"/>
           <w:sz w:val="24"/>
         </w:rPr>
-        <w:t xml:space="preserve"> 20(1): 30--44.</w:t>
+        <w:t xml:space="preserve"> 20(1): 30–44.</w:t>
       </w:r>
     </w:p>
     <w:p>
@@ -7878,7 +7878,7 @@
           <w:rFonts w:ascii="Times New Roman" w:hAnsi="Times New Roman"/>
           <w:sz w:val="24"/>
         </w:rPr>
-        <w:t>, pp. 331--337.</w:t>
+        <w:t>, pp. 331–337.</w:t>
       </w:r>
     </w:p>
     <w:p>
@@ -7975,7 +7975,7 @@
           <w:rFonts w:ascii="Times New Roman" w:hAnsi="Times New Roman"/>
           <w:sz w:val="24"/>
         </w:rPr>
-        <w:t>. Russell Sage Foundation, pp. 355--400.</w:t>
+        <w:t>. Russell Sage Foundation, pp. 355–400.</w:t>
       </w:r>
     </w:p>
     <w:p>
@@ -8044,7 +8044,7 @@
           <w:rFonts w:ascii="Times New Roman" w:hAnsi="Times New Roman"/>
           <w:sz w:val="24"/>
         </w:rPr>
-        <w:t xml:space="preserve">Floridi L, Cowls J, Beltrametti M, et al. (2018) AI4People -- An ethical framework for a good AI society. </w:t>
+        <w:t xml:space="preserve">Floridi L, Cowls J, Beltrametti M, et al. (2018) AI4People — An ethical framework for a good AI society. </w:t>
       </w:r>
       <w:r>
         <w:rPr>
@@ -8059,7 +8059,7 @@
           <w:rFonts w:ascii="Times New Roman" w:hAnsi="Times New Roman"/>
           <w:sz w:val="24"/>
         </w:rPr>
-        <w:t xml:space="preserve"> 28(4): 689--707.</w:t>
+        <w:t xml:space="preserve"> 28(4): 689–707.</w:t>
       </w:r>
     </w:p>
     <w:p>
@@ -8143,7 +8143,7 @@
           <w:rFonts w:ascii="Times New Roman" w:hAnsi="Times New Roman"/>
           <w:sz w:val="24"/>
         </w:rPr>
-        <w:t xml:space="preserve"> 35(5): 602--621.</w:t>
+        <w:t xml:space="preserve"> 35(5): 602–621.</w:t>
       </w:r>
     </w:p>
     <w:p>
@@ -8171,7 +8171,7 @@
           <w:rFonts w:ascii="Times New Roman" w:hAnsi="Times New Roman"/>
           <w:sz w:val="24"/>
         </w:rPr>
-        <w:t xml:space="preserve"> 30(1): 95--107.</w:t>
+        <w:t xml:space="preserve"> 30(1): 95–107.</w:t>
       </w:r>
     </w:p>
     <w:p>
@@ -8199,7 +8199,7 @@
           <w:rFonts w:ascii="Times New Roman" w:hAnsi="Times New Roman"/>
           <w:sz w:val="24"/>
         </w:rPr>
-        <w:t xml:space="preserve"> 22(4): 403--426.</w:t>
+        <w:t xml:space="preserve"> 22(4): 403–426.</w:t>
       </w:r>
     </w:p>
     <w:p>
@@ -8255,7 +8255,7 @@
           <w:rFonts w:ascii="Times New Roman" w:hAnsi="Times New Roman"/>
           <w:sz w:val="24"/>
         </w:rPr>
-        <w:t>. University of Chicago Press, pp. 1--33.</w:t>
+        <w:t>. University of Chicago Press, pp. 1–33.</w:t>
       </w:r>
     </w:p>
     <w:p>
@@ -8283,7 +8283,7 @@
           <w:rFonts w:ascii="Times New Roman" w:hAnsi="Times New Roman"/>
           <w:sz w:val="24"/>
         </w:rPr>
-        <w:t xml:space="preserve"> 66(2): 236--249.</w:t>
+        <w:t xml:space="preserve"> 66(2): 236–249.</w:t>
       </w:r>
     </w:p>
     <w:p>
@@ -8339,7 +8339,7 @@
           <w:rFonts w:ascii="Times New Roman" w:hAnsi="Times New Roman"/>
           <w:sz w:val="24"/>
         </w:rPr>
-        <w:t xml:space="preserve"> 42(10): 1--29.</w:t>
+        <w:t xml:space="preserve"> 42(10): 1–29.</w:t>
       </w:r>
     </w:p>
     <w:p>
@@ -8451,7 +8451,7 @@
           <w:rFonts w:ascii="Times New Roman" w:hAnsi="Times New Roman"/>
           <w:sz w:val="24"/>
         </w:rPr>
-        <w:t xml:space="preserve"> 14(4): 535--569.</w:t>
+        <w:t xml:space="preserve"> 14(4): 535–569.</w:t>
       </w:r>
     </w:p>
     <w:p>
@@ -8507,7 +8507,7 @@
           <w:rFonts w:ascii="Times New Roman" w:hAnsi="Times New Roman"/>
           <w:sz w:val="24"/>
         </w:rPr>
-        <w:t xml:space="preserve"> 35(8): 2366--2375.</w:t>
+        <w:t xml:space="preserve"> 35(8): 2366–2375.</w:t>
       </w:r>
     </w:p>
     <w:p>
@@ -8563,7 +8563,7 @@
           <w:rFonts w:ascii="Times New Roman" w:hAnsi="Times New Roman"/>
           <w:sz w:val="24"/>
         </w:rPr>
-        <w:t xml:space="preserve"> 18(5): 569--582.</w:t>
+        <w:t xml:space="preserve"> 18(5): 569–582.</w:t>
       </w:r>
     </w:p>
     <w:p>
@@ -8591,7 +8591,7 @@
           <w:rFonts w:ascii="Times New Roman" w:hAnsi="Times New Roman"/>
           <w:sz w:val="24"/>
         </w:rPr>
-        <w:t xml:space="preserve"> 48(2): 1--36.</w:t>
+        <w:t xml:space="preserve"> 48(2): 1–36.</w:t>
       </w:r>
     </w:p>
     <w:p>
@@ -8619,7 +8619,7 @@
           <w:rFonts w:ascii="Times New Roman" w:hAnsi="Times New Roman"/>
           <w:sz w:val="24"/>
         </w:rPr>
-        <w:t xml:space="preserve"> 47(2): 219--250.</w:t>
+        <w:t xml:space="preserve"> 47(2): 219–250.</w:t>
       </w:r>
     </w:p>
     <w:p>
@@ -8703,7 +8703,7 @@
           <w:rFonts w:ascii="Times New Roman" w:hAnsi="Times New Roman"/>
           <w:sz w:val="24"/>
         </w:rPr>
-        <w:t xml:space="preserve"> 18(4): 450--469.</w:t>
+        <w:t xml:space="preserve"> 18(4): 450–469.</w:t>
       </w:r>
     </w:p>
     <w:p>
@@ -8731,7 +8731,7 @@
           <w:rFonts w:ascii="Times New Roman" w:hAnsi="Times New Roman"/>
           <w:sz w:val="24"/>
         </w:rPr>
-        <w:t xml:space="preserve"> 39(2): S20--S26.</w:t>
+        <w:t xml:space="preserve"> 39(2): S20—S26.</w:t>
       </w:r>
     </w:p>
     <w:p>
@@ -8787,7 +8787,7 @@
           <w:rFonts w:ascii="Times New Roman" w:hAnsi="Times New Roman"/>
           <w:sz w:val="24"/>
         </w:rPr>
-        <w:t xml:space="preserve"> 22(1): 170--187.</w:t>
+        <w:t xml:space="preserve"> 22(1): 170–187.</w:t>
       </w:r>
     </w:p>
     <w:p>
@@ -8815,7 +8815,7 @@
           <w:rFonts w:ascii="Times New Roman" w:hAnsi="Times New Roman"/>
           <w:sz w:val="24"/>
         </w:rPr>
-        <w:t xml:space="preserve"> 1(3): 281--304.</w:t>
+        <w:t xml:space="preserve"> 1(3): 281–304.</w:t>
       </w:r>
     </w:p>
     <w:p>

</xml_diff>